<commit_message>
Updated roll die with emits
</commit_message>
<xml_diff>
--- a/labs/lab04/Lab04.docx
+++ b/labs/lab04/Lab04.docx
@@ -3,7 +3,17 @@
 <w:document xmlns:wpc="http://schemas.microsoft.com/office/word/2010/wordprocessingCanvas" xmlns:cx="http://schemas.microsoft.com/office/drawing/2014/chartex" xmlns:cx1="http://schemas.microsoft.com/office/drawing/2015/9/8/chartex" xmlns:cx2="http://schemas.microsoft.com/office/drawing/2015/10/21/chartex" xmlns:cx3="http://schemas.microsoft.com/office/drawing/2016/5/9/chartex" xmlns:cx4="http://schemas.microsoft.com/office/drawing/2016/5/10/chartex" xmlns:cx5="http://schemas.microsoft.com/office/drawing/2016/5/11/chartex" xmlns:cx6="http://schemas.microsoft.com/office/drawing/2016/5/12/chartex" xmlns:cx7="http://schemas.microsoft.com/office/drawing/2016/5/13/chartex" xmlns:cx8="http://schemas.microsoft.com/office/drawing/2016/5/14/chartex" xmlns:mc="http://schemas.openxmlformats.org/markup-compatibility/2006" xmlns:aink="http://schemas.microsoft.com/office/drawing/2016/ink" xmlns:am3d="http://schemas.microsoft.com/office/drawing/2017/model3d" xmlns:o="urn:schemas-microsoft-com:office:office" xmlns:r="http://schemas.openxmlformats.org/officeDocument/2006/relationships" xmlns:m="http://schemas.openxmlformats.org/officeDocument/2006/math" xmlns:v="urn:schemas-microsoft-com:vml" xmlns:wp14="http://schemas.microsoft.com/office/word/2010/wordprocessingDrawing" xmlns:wp="http://schemas.openxmlformats.org/drawingml/2006/wordprocessingDrawing" xmlns:w10="urn:schemas-microsoft-com:office:word" xmlns:w="http://schemas.openxmlformats.org/wordprocessingml/2006/main" xmlns:w14="http://schemas.microsoft.com/office/word/2010/wordml" xmlns:w15="http://schemas.microsoft.com/office/word/2012/wordml" xmlns:w16cid="http://schemas.microsoft.com/office/word/2016/wordml/cid" xmlns:w16se="http://schemas.microsoft.com/office/word/2015/wordml/symex" xmlns:wpg="http://schemas.microsoft.com/office/word/2010/wordprocessingGroup" xmlns:wpi="http://schemas.microsoft.com/office/word/2010/wordprocessingInk" xmlns:wne="http://schemas.microsoft.com/office/word/2006/wordml" xmlns:wps="http://schemas.microsoft.com/office/word/2010/wordprocessingShape" mc:Ignorable="w14 w15 w16se w16cid wp14">
   <w:body>
     <w:p>
-      <w:r>
+      <w:pPr>
+        <w:rPr>
+          <w:b/>
+          <w:bCs/>
+        </w:rPr>
+      </w:pPr>
+      <w:r>
+        <w:rPr>
+          <w:b/>
+          <w:bCs/>
+        </w:rPr>
         <w:t xml:space="preserve">(1) You walk into the “occasionally dishonest casino” with prior probabilities and likelihoods set to the values in slides 24-25 of lecture #4.  </w:t>
       </w:r>
     </w:p>
@@ -37,15 +47,10 @@
         <w:t>data&lt;-c(2,3,2,6,3,5,6,2,6,6,2,6,6,2,3,6,6,6,5,6,6,5,6,6,6,6,6,4,6,3,3,3,6,6,5,6,6)</w:t>
       </w:r>
     </w:p>
-    <w:p/>
-    <w:p>
-      <w:r>
-        <w:t>(2) How many times on average would you need to roll a loaded die to be 99.99% sure that it was loaded at least 95% of the time?  (Show your work)</w:t>
-      </w:r>
-    </w:p>
-    <w:p>
-      <w:bookmarkStart w:id="0" w:name="_GoBack"/>
-      <w:bookmarkEnd w:id="0"/>
+    <w:p>
+      <w:r>
+        <w:t>See figure 1.  R script is located at this link.</w:t>
+      </w:r>
     </w:p>
     <w:p>
       <w:r>
@@ -53,10 +58,10 @@
           <w:noProof/>
         </w:rPr>
         <w:drawing>
-          <wp:inline distT="0" distB="0" distL="0" distR="0" wp14:anchorId="4DF1D6CF" wp14:editId="5EC02BD4">
-            <wp:extent cx="5943600" cy="2919095"/>
-            <wp:effectExtent l="0" t="0" r="0" b="0"/>
-            <wp:docPr id="4" name="Picture 4"/>
+          <wp:inline distT="0" distB="0" distL="0" distR="0" wp14:anchorId="65616501" wp14:editId="76267AA5">
+            <wp:extent cx="5638162" cy="3164840"/>
+            <wp:effectExtent l="0" t="0" r="1270" b="0"/>
+            <wp:docPr id="9" name="Picture 9"/>
             <wp:cNvGraphicFramePr>
               <a:graphicFrameLocks xmlns:a="http://schemas.openxmlformats.org/drawingml/2006/main" noChangeAspect="1"/>
             </wp:cNvGraphicFramePr>
@@ -76,7 +81,7 @@
                   <pic:spPr>
                     <a:xfrm>
                       <a:off x="0" y="0"/>
-                      <a:ext cx="5943600" cy="2919095"/>
+                      <a:ext cx="5641058" cy="3166466"/>
                     </a:xfrm>
                     <a:prstGeom prst="rect">
                       <a:avLst/>
@@ -89,183 +94,66 @@
         </w:drawing>
       </w:r>
     </w:p>
+    <w:p>
+      <w:r>
+        <w:rPr>
+          <w:b/>
+          <w:bCs/>
+        </w:rPr>
+        <w:t>Figure 1</w:t>
+      </w:r>
+      <w:r>
+        <w:rPr>
+          <w:b/>
+          <w:bCs/>
+        </w:rPr>
+        <w:t>:</w:t>
+      </w:r>
+      <w:r>
+        <w:t xml:space="preserve">  Plot of the posterior probability of theses die rolls:  </w:t>
+      </w:r>
+      <w:r>
+        <w:t>2 3 2 6 3 5 6 2 6 6 2 6 6 2 3 6 6 6 5 6 6 5 6 6 6 6 6 4 6 3 3 3 6 6 5 6 6</w:t>
+      </w:r>
+    </w:p>
+    <w:p>
+      <w:pPr>
+        <w:rPr>
+          <w:b/>
+          <w:bCs/>
+        </w:rPr>
+      </w:pPr>
+      <w:r>
+        <w:rPr>
+          <w:b/>
+          <w:bCs/>
+        </w:rPr>
+        <w:t>(2) How many times on average would you need to roll a loaded die to be 99.99% sure that it was loaded at least 95% of the time?  (Show your work)</w:t>
+      </w:r>
+    </w:p>
+    <w:p>
+      <w:r>
+        <w:t>It takes about 96 rolls for a loaded die to be 99.99% sure that it was loaded at least 95% of the time</w:t>
+      </w:r>
+      <w:r>
+        <w:t xml:space="preserve"> (see figures 2 &amp; 3)</w:t>
+      </w:r>
+      <w:r>
+        <w:t xml:space="preserve">.  Associated R script is located at </w:t>
+      </w:r>
+      <w:hyperlink r:id="rId7" w:history="1">
+        <w:r>
+          <w:rPr>
+            <w:rStyle w:val="Hyperlink"/>
+          </w:rPr>
+          <w:t>this link</w:t>
+        </w:r>
+      </w:hyperlink>
+      <w:r>
+        <w:t xml:space="preserve">. </w:t>
+      </w:r>
+    </w:p>
     <w:p/>
-    <w:p/>
-    <w:p/>
-    <w:p>
-      <w:r>
-        <w:br w:type="page"/>
-      </w:r>
-    </w:p>
-    <w:p>
-      <w:r>
-        <w:lastRenderedPageBreak/>
-        <w:t>(3) Consider two priors for our belief about p(heads) for a coin:</w:t>
-      </w:r>
-    </w:p>
-    <w:p>
-      <w:r>
-        <w:t>A uniform prior (for example dbeta(1,1)).</w:t>
-      </w:r>
-    </w:p>
-    <w:p>
-      <w:r>
-        <w:t>A prior of 5 heads and tails (dbeta(6,6)).</w:t>
-      </w:r>
-    </w:p>
-    <w:p>
-      <w:pPr>
-        <w:rPr>
-          <w:b/>
-          <w:bCs/>
-        </w:rPr>
-      </w:pPr>
-      <w:r>
-        <w:rPr>
-          <w:b/>
-          <w:bCs/>
-        </w:rPr>
-        <w:t>(3A) superimpose visualizations of these two priors (using different colors for each prior) ranging from 0 to 1.</w:t>
-      </w:r>
-    </w:p>
-    <w:p>
-      <w:pPr>
-        <w:rPr>
-          <w:b/>
-          <w:bCs/>
-        </w:rPr>
-      </w:pPr>
-      <w:r>
-        <w:rPr>
-          <w:b/>
-          <w:bCs/>
-          <w:highlight w:val="yellow"/>
-        </w:rPr>
-        <w:t>See figure 1</w:t>
-      </w:r>
-      <w:r>
-        <w:rPr>
-          <w:b/>
-          <w:bCs/>
-        </w:rPr>
-        <w:t>.</w:t>
-      </w:r>
-    </w:p>
-    <w:p>
-      <w:r>
-        <w:rPr>
-          <w:noProof/>
-        </w:rPr>
-        <w:drawing>
-          <wp:inline distT="0" distB="0" distL="0" distR="0" wp14:anchorId="1702A8E8" wp14:editId="3A64652F">
-            <wp:extent cx="4878990" cy="3996690"/>
-            <wp:effectExtent l="0" t="0" r="0" b="3810"/>
-            <wp:docPr id="1" name="Picture 1"/>
-            <wp:cNvGraphicFramePr>
-              <a:graphicFrameLocks xmlns:a="http://schemas.openxmlformats.org/drawingml/2006/main" noChangeAspect="1"/>
-            </wp:cNvGraphicFramePr>
-            <a:graphic xmlns:a="http://schemas.openxmlformats.org/drawingml/2006/main">
-              <a:graphicData uri="http://schemas.openxmlformats.org/drawingml/2006/picture">
-                <pic:pic xmlns:pic="http://schemas.openxmlformats.org/drawingml/2006/picture">
-                  <pic:nvPicPr>
-                    <pic:cNvPr id="1" name=""/>
-                    <pic:cNvPicPr/>
-                  </pic:nvPicPr>
-                  <pic:blipFill>
-                    <a:blip r:embed="rId7"/>
-                    <a:stretch>
-                      <a:fillRect/>
-                    </a:stretch>
-                  </pic:blipFill>
-                  <pic:spPr>
-                    <a:xfrm>
-                      <a:off x="0" y="0"/>
-                      <a:ext cx="4889280" cy="4005119"/>
-                    </a:xfrm>
-                    <a:prstGeom prst="rect">
-                      <a:avLst/>
-                    </a:prstGeom>
-                  </pic:spPr>
-                </pic:pic>
-              </a:graphicData>
-            </a:graphic>
-          </wp:inline>
-        </w:drawing>
-      </w:r>
-    </w:p>
-    <w:p>
-      <w:r>
-        <w:rPr>
-          <w:b/>
-          <w:bCs/>
-        </w:rPr>
-        <w:t>Figure 1:</w:t>
-      </w:r>
-      <w:r>
-        <w:t xml:space="preserve">  R command - </w:t>
-      </w:r>
-      <w:r>
-        <w:t>plot2beta(</w:t>
-      </w:r>
-      <w:proofErr w:type="gramStart"/>
-      <w:r>
-        <w:t>c(</w:t>
-      </w:r>
-      <w:proofErr w:type="gramEnd"/>
-      <w:r>
-        <w:t>1,1), c(6,6))</w:t>
-      </w:r>
-    </w:p>
-    <w:p/>
-    <w:p>
-      <w:r>
-        <w:t>(3B) Make posterior graphs for two experiments with new data:</w:t>
-      </w:r>
-    </w:p>
-    <w:p>
-      <w:r>
-        <w:tab/>
-        <w:t>One with 1 heads and 1 tail as additional observations.</w:t>
-      </w:r>
-    </w:p>
-    <w:p>
-      <w:r>
-        <w:tab/>
-        <w:t>One with 400 heads and 400 tails as additional observations.</w:t>
-      </w:r>
-    </w:p>
-    <w:p>
-      <w:r>
-        <w:tab/>
-        <w:t>So you should end up with 4 posterior plots: (2 datasets * 2 priors).</w:t>
-      </w:r>
-    </w:p>
-    <w:p>
-      <w:pPr>
-        <w:rPr>
-          <w:b/>
-          <w:bCs/>
-        </w:rPr>
-      </w:pPr>
-      <w:r>
-        <w:tab/>
-      </w:r>
-      <w:r>
-        <w:rPr>
-          <w:b/>
-          <w:bCs/>
-        </w:rPr>
-        <w:t>Plot the two distributions involving the 2 new coin flips on one graph and the two distributions involving the 800 new coin flips on a separate graph.</w:t>
-      </w:r>
-    </w:p>
-    <w:p>
-      <w:r>
-        <w:rPr>
-          <w:highlight w:val="yellow"/>
-        </w:rPr>
-        <w:t>See figures 2 &amp; 3.</w:t>
-      </w:r>
-    </w:p>
     <w:p>
       <w:r>
         <w:rPr>
@@ -273,10 +161,10 @@
         </w:rPr>
         <w:lastRenderedPageBreak/>
         <w:drawing>
-          <wp:inline distT="0" distB="0" distL="0" distR="0" wp14:anchorId="2FB82770" wp14:editId="31F2667C">
-            <wp:extent cx="4434840" cy="3632858"/>
-            <wp:effectExtent l="0" t="0" r="3810" b="5715"/>
-            <wp:docPr id="2" name="Picture 2"/>
+          <wp:inline distT="0" distB="0" distL="0" distR="0" wp14:anchorId="4DF1D6CF" wp14:editId="1E4A87E3">
+            <wp:extent cx="5886876" cy="2891234"/>
+            <wp:effectExtent l="0" t="0" r="0" b="4445"/>
+            <wp:docPr id="4" name="Picture 4"/>
             <wp:cNvGraphicFramePr>
               <a:graphicFrameLocks xmlns:a="http://schemas.openxmlformats.org/drawingml/2006/main" noChangeAspect="1"/>
             </wp:cNvGraphicFramePr>
@@ -296,7 +184,7 @@
                   <pic:spPr>
                     <a:xfrm>
                       <a:off x="0" y="0"/>
-                      <a:ext cx="4456368" cy="3650493"/>
+                      <a:ext cx="5889270" cy="2892410"/>
                     </a:xfrm>
                     <a:prstGeom prst="rect">
                       <a:avLst/>
@@ -310,37 +198,179 @@
       </w:r>
     </w:p>
     <w:p>
-      <w:r>
-        <w:rPr>
-          <w:b/>
-          <w:bCs/>
-        </w:rPr>
-        <w:t>Figure 2:</w:t>
-      </w:r>
-      <w:r>
-        <w:t xml:space="preserve"> </w:t>
-      </w:r>
-      <w:r>
-        <w:t xml:space="preserve">Posterior plots for two additional coin flips (1 head &amp; 1 tail). </w:t>
-      </w:r>
-      <w:r>
-        <w:t xml:space="preserve">R command - </w:t>
-      </w:r>
-      <w:r>
-        <w:t>plot2beta(c(1+1,1+1), c(6+1,6+1))</w:t>
-      </w:r>
-      <w:r>
-        <w:t xml:space="preserve"> and </w:t>
-      </w:r>
-      <w:hyperlink r:id="rId9" w:history="1">
-        <w:r>
-          <w:rPr>
-            <w:rStyle w:val="Hyperlink"/>
-          </w:rPr>
-          <w:t>function source file</w:t>
-        </w:r>
-      </w:hyperlink>
-      <w:r>
+      <w:pPr>
+        <w:rPr>
+          <w:b/>
+          <w:bCs/>
+        </w:rPr>
+      </w:pPr>
+      <w:r>
+        <w:rPr>
+          <w:b/>
+          <w:bCs/>
+        </w:rPr>
+        <w:t xml:space="preserve">Figure </w:t>
+      </w:r>
+      <w:r>
+        <w:rPr>
+          <w:b/>
+          <w:bCs/>
+        </w:rPr>
+        <w:t xml:space="preserve">2:  </w:t>
+      </w:r>
+      <w:r>
+        <w:t>Power Value per number of rolls</w:t>
+      </w:r>
+      <w:bookmarkStart w:id="0" w:name="_GoBack"/>
+      <w:bookmarkEnd w:id="0"/>
+    </w:p>
+    <w:p>
+      <w:r>
+        <w:rPr>
+          <w:noProof/>
+        </w:rPr>
+        <w:drawing>
+          <wp:inline distT="0" distB="0" distL="0" distR="0" wp14:anchorId="2E7B46C2" wp14:editId="17429AD2">
+            <wp:extent cx="4328796" cy="1695386"/>
+            <wp:effectExtent l="0" t="0" r="0" b="635"/>
+            <wp:docPr id="8" name="Picture 8"/>
+            <wp:cNvGraphicFramePr>
+              <a:graphicFrameLocks xmlns:a="http://schemas.openxmlformats.org/drawingml/2006/main" noChangeAspect="1"/>
+            </wp:cNvGraphicFramePr>
+            <a:graphic xmlns:a="http://schemas.openxmlformats.org/drawingml/2006/main">
+              <a:graphicData uri="http://schemas.openxmlformats.org/drawingml/2006/picture">
+                <pic:pic xmlns:pic="http://schemas.openxmlformats.org/drawingml/2006/picture">
+                  <pic:nvPicPr>
+                    <pic:cNvPr id="0" name="Picture 1"/>
+                    <pic:cNvPicPr>
+                      <a:picLocks noChangeAspect="1" noChangeArrowheads="1"/>
+                    </pic:cNvPicPr>
+                  </pic:nvPicPr>
+                  <pic:blipFill>
+                    <a:blip r:embed="rId9" cstate="print">
+                      <a:extLst>
+                        <a:ext uri="{28A0092B-C50C-407E-A947-70E740481C1C}">
+                          <a14:useLocalDpi xmlns:a14="http://schemas.microsoft.com/office/drawing/2010/main" val="0"/>
+                        </a:ext>
+                      </a:extLst>
+                    </a:blip>
+                    <a:srcRect/>
+                    <a:stretch>
+                      <a:fillRect/>
+                    </a:stretch>
+                  </pic:blipFill>
+                  <pic:spPr bwMode="auto">
+                    <a:xfrm>
+                      <a:off x="0" y="0"/>
+                      <a:ext cx="4348458" cy="1703087"/>
+                    </a:xfrm>
+                    <a:prstGeom prst="rect">
+                      <a:avLst/>
+                    </a:prstGeom>
+                    <a:noFill/>
+                    <a:ln>
+                      <a:noFill/>
+                    </a:ln>
+                  </pic:spPr>
+                </pic:pic>
+              </a:graphicData>
+            </a:graphic>
+          </wp:inline>
+        </w:drawing>
+      </w:r>
+    </w:p>
+    <w:p>
+      <w:r>
+        <w:rPr>
+          <w:b/>
+          <w:bCs/>
+        </w:rPr>
+        <w:t xml:space="preserve">Figure 3:  </w:t>
+      </w:r>
+      <w:r>
+        <w:t>Data for figure 2</w:t>
+      </w:r>
+      <w:r>
+        <w:t xml:space="preserve">, showing it takes about 96 rolls </w:t>
+      </w:r>
+    </w:p>
+    <w:p/>
+    <w:p/>
+    <w:p/>
+    <w:p>
+      <w:r>
+        <w:br w:type="page"/>
+      </w:r>
+    </w:p>
+    <w:p>
+      <w:pPr>
+        <w:rPr>
+          <w:b/>
+          <w:bCs/>
+        </w:rPr>
+      </w:pPr>
+      <w:r>
+        <w:rPr>
+          <w:b/>
+          <w:bCs/>
+        </w:rPr>
+        <w:lastRenderedPageBreak/>
+        <w:t>(3) Consider two priors for our belief about p(heads) for a coin:</w:t>
+      </w:r>
+    </w:p>
+    <w:p>
+      <w:r>
+        <w:t xml:space="preserve">A uniform prior (for example </w:t>
+      </w:r>
+      <w:proofErr w:type="gramStart"/>
+      <w:r>
+        <w:t>dbeta(</w:t>
+      </w:r>
+      <w:proofErr w:type="gramEnd"/>
+      <w:r>
+        <w:t>1,1)).</w:t>
+      </w:r>
+    </w:p>
+    <w:p>
+      <w:r>
+        <w:t>A prior of 5 heads and tails (dbeta(6,6)).</w:t>
+      </w:r>
+    </w:p>
+    <w:p>
+      <w:pPr>
+        <w:rPr>
+          <w:b/>
+          <w:bCs/>
+        </w:rPr>
+      </w:pPr>
+      <w:r>
+        <w:rPr>
+          <w:b/>
+          <w:bCs/>
+        </w:rPr>
+        <w:t>(3A) superimpose visualizations of these two priors (using different colors for each prior) ranging from 0 to 1.</w:t>
+      </w:r>
+    </w:p>
+    <w:p>
+      <w:pPr>
+        <w:rPr>
+          <w:b/>
+          <w:bCs/>
+        </w:rPr>
+      </w:pPr>
+      <w:r>
+        <w:rPr>
+          <w:b/>
+          <w:bCs/>
+          <w:highlight w:val="yellow"/>
+        </w:rPr>
+        <w:t>See figure 1</w:t>
+      </w:r>
+      <w:r>
+        <w:rPr>
+          <w:b/>
+          <w:bCs/>
+        </w:rPr>
         <w:t>.</w:t>
       </w:r>
     </w:p>
@@ -350,10 +380,10 @@
           <w:noProof/>
         </w:rPr>
         <w:drawing>
-          <wp:inline distT="0" distB="0" distL="0" distR="0" wp14:anchorId="2C670B99" wp14:editId="770168E2">
-            <wp:extent cx="4237048" cy="3470836"/>
-            <wp:effectExtent l="0" t="0" r="0" b="0"/>
-            <wp:docPr id="5" name="Picture 5"/>
+          <wp:inline distT="0" distB="0" distL="0" distR="0" wp14:anchorId="1702A8E8" wp14:editId="3A64652F">
+            <wp:extent cx="4878990" cy="3996690"/>
+            <wp:effectExtent l="0" t="0" r="0" b="3810"/>
+            <wp:docPr id="1" name="Picture 1"/>
             <wp:cNvGraphicFramePr>
               <a:graphicFrameLocks xmlns:a="http://schemas.openxmlformats.org/drawingml/2006/main" noChangeAspect="1"/>
             </wp:cNvGraphicFramePr>
@@ -373,6 +403,199 @@
                   <pic:spPr>
                     <a:xfrm>
                       <a:off x="0" y="0"/>
+                      <a:ext cx="4889280" cy="4005119"/>
+                    </a:xfrm>
+                    <a:prstGeom prst="rect">
+                      <a:avLst/>
+                    </a:prstGeom>
+                  </pic:spPr>
+                </pic:pic>
+              </a:graphicData>
+            </a:graphic>
+          </wp:inline>
+        </w:drawing>
+      </w:r>
+    </w:p>
+    <w:p>
+      <w:r>
+        <w:rPr>
+          <w:b/>
+          <w:bCs/>
+        </w:rPr>
+        <w:t>Figure 1:</w:t>
+      </w:r>
+      <w:r>
+        <w:t xml:space="preserve">  R command - </w:t>
+      </w:r>
+      <w:r>
+        <w:t>plot2beta(</w:t>
+      </w:r>
+      <w:proofErr w:type="gramStart"/>
+      <w:r>
+        <w:t>c(</w:t>
+      </w:r>
+      <w:proofErr w:type="gramEnd"/>
+      <w:r>
+        <w:t>1,1), c(6,6))</w:t>
+      </w:r>
+    </w:p>
+    <w:p/>
+    <w:p>
+      <w:r>
+        <w:t>(3B) Make posterior graphs for two experiments with new data:</w:t>
+      </w:r>
+    </w:p>
+    <w:p>
+      <w:r>
+        <w:tab/>
+        <w:t>One with 1 heads and 1 tail as additional observations.</w:t>
+      </w:r>
+    </w:p>
+    <w:p>
+      <w:r>
+        <w:tab/>
+        <w:t>One with 400 heads and 400 tails as additional observations.</w:t>
+      </w:r>
+    </w:p>
+    <w:p>
+      <w:r>
+        <w:tab/>
+        <w:t>So you should end up with 4 posterior plots: (2 datasets * 2 priors).</w:t>
+      </w:r>
+    </w:p>
+    <w:p>
+      <w:pPr>
+        <w:rPr>
+          <w:b/>
+          <w:bCs/>
+        </w:rPr>
+      </w:pPr>
+      <w:r>
+        <w:tab/>
+      </w:r>
+      <w:r>
+        <w:rPr>
+          <w:b/>
+          <w:bCs/>
+        </w:rPr>
+        <w:t>Plot the two distributions involving the 2 new coin flips on one graph and the two distributions involving the 800 new coin flips on a separate graph.</w:t>
+      </w:r>
+    </w:p>
+    <w:p>
+      <w:r>
+        <w:rPr>
+          <w:highlight w:val="yellow"/>
+        </w:rPr>
+        <w:t>See figures 2 &amp; 3.</w:t>
+      </w:r>
+    </w:p>
+    <w:p>
+      <w:r>
+        <w:rPr>
+          <w:noProof/>
+        </w:rPr>
+        <w:lastRenderedPageBreak/>
+        <w:drawing>
+          <wp:inline distT="0" distB="0" distL="0" distR="0" wp14:anchorId="2FB82770" wp14:editId="31F2667C">
+            <wp:extent cx="4434840" cy="3632858"/>
+            <wp:effectExtent l="0" t="0" r="3810" b="5715"/>
+            <wp:docPr id="2" name="Picture 2"/>
+            <wp:cNvGraphicFramePr>
+              <a:graphicFrameLocks xmlns:a="http://schemas.openxmlformats.org/drawingml/2006/main" noChangeAspect="1"/>
+            </wp:cNvGraphicFramePr>
+            <a:graphic xmlns:a="http://schemas.openxmlformats.org/drawingml/2006/main">
+              <a:graphicData uri="http://schemas.openxmlformats.org/drawingml/2006/picture">
+                <pic:pic xmlns:pic="http://schemas.openxmlformats.org/drawingml/2006/picture">
+                  <pic:nvPicPr>
+                    <pic:cNvPr id="1" name=""/>
+                    <pic:cNvPicPr/>
+                  </pic:nvPicPr>
+                  <pic:blipFill>
+                    <a:blip r:embed="rId11"/>
+                    <a:stretch>
+                      <a:fillRect/>
+                    </a:stretch>
+                  </pic:blipFill>
+                  <pic:spPr>
+                    <a:xfrm>
+                      <a:off x="0" y="0"/>
+                      <a:ext cx="4456368" cy="3650493"/>
+                    </a:xfrm>
+                    <a:prstGeom prst="rect">
+                      <a:avLst/>
+                    </a:prstGeom>
+                  </pic:spPr>
+                </pic:pic>
+              </a:graphicData>
+            </a:graphic>
+          </wp:inline>
+        </w:drawing>
+      </w:r>
+    </w:p>
+    <w:p>
+      <w:r>
+        <w:rPr>
+          <w:b/>
+          <w:bCs/>
+        </w:rPr>
+        <w:t>Figure 2:</w:t>
+      </w:r>
+      <w:r>
+        <w:t xml:space="preserve"> </w:t>
+      </w:r>
+      <w:r>
+        <w:t xml:space="preserve">Posterior plots for two additional coin flips (1 head &amp; 1 tail). </w:t>
+      </w:r>
+      <w:r>
+        <w:t xml:space="preserve">R command - </w:t>
+      </w:r>
+      <w:r>
+        <w:t>plot2beta(c(1+1,1+1), c(6+1,6+1))</w:t>
+      </w:r>
+      <w:r>
+        <w:t xml:space="preserve"> and </w:t>
+      </w:r>
+      <w:hyperlink r:id="rId12" w:history="1">
+        <w:r>
+          <w:rPr>
+            <w:rStyle w:val="Hyperlink"/>
+          </w:rPr>
+          <w:t>function source file</w:t>
+        </w:r>
+      </w:hyperlink>
+      <w:r>
+        <w:t>.</w:t>
+      </w:r>
+    </w:p>
+    <w:p>
+      <w:r>
+        <w:rPr>
+          <w:noProof/>
+        </w:rPr>
+        <w:drawing>
+          <wp:inline distT="0" distB="0" distL="0" distR="0" wp14:anchorId="2C670B99" wp14:editId="770168E2">
+            <wp:extent cx="4237048" cy="3470836"/>
+            <wp:effectExtent l="0" t="0" r="0" b="0"/>
+            <wp:docPr id="5" name="Picture 5"/>
+            <wp:cNvGraphicFramePr>
+              <a:graphicFrameLocks xmlns:a="http://schemas.openxmlformats.org/drawingml/2006/main" noChangeAspect="1"/>
+            </wp:cNvGraphicFramePr>
+            <a:graphic xmlns:a="http://schemas.openxmlformats.org/drawingml/2006/main">
+              <a:graphicData uri="http://schemas.openxmlformats.org/drawingml/2006/picture">
+                <pic:pic xmlns:pic="http://schemas.openxmlformats.org/drawingml/2006/picture">
+                  <pic:nvPicPr>
+                    <pic:cNvPr id="1" name=""/>
+                    <pic:cNvPicPr/>
+                  </pic:nvPicPr>
+                  <pic:blipFill>
+                    <a:blip r:embed="rId13"/>
+                    <a:stretch>
+                      <a:fillRect/>
+                    </a:stretch>
+                  </pic:blipFill>
+                  <pic:spPr>
+                    <a:xfrm>
+                      <a:off x="0" y="0"/>
                       <a:ext cx="4256504" cy="3486774"/>
                     </a:xfrm>
                     <a:prstGeom prst="rect">
@@ -441,7 +664,7 @@
       <w:r>
         <w:t xml:space="preserve"> and </w:t>
       </w:r>
-      <w:hyperlink r:id="rId11" w:history="1">
+      <w:hyperlink r:id="rId14" w:history="1">
         <w:r>
           <w:rPr>
             <w:rStyle w:val="Hyperlink"/>
@@ -558,7 +781,7 @@
         </w:rPr>
         <w:t xml:space="preserve">I calculated variances using equation 1 below.  I created </w:t>
       </w:r>
-      <w:hyperlink r:id="rId12" w:history="1">
+      <w:hyperlink r:id="rId15" w:history="1">
         <w:r>
           <w:rPr>
             <w:rStyle w:val="Hyperlink"/>
@@ -973,7 +1196,7 @@
                     </pic:cNvPicPr>
                   </pic:nvPicPr>
                   <pic:blipFill>
-                    <a:blip r:embed="rId13">
+                    <a:blip r:embed="rId16">
                       <a:extLst>
                         <a:ext uri="{28A0092B-C50C-407E-A947-70E740481C1C}">
                           <a14:useLocalDpi xmlns:a14="http://schemas.microsoft.com/office/drawing/2010/main" val="0"/>
@@ -1011,12 +1234,15 @@
           <w:b/>
           <w:bCs/>
         </w:rPr>
-        <w:t>Equation 1:  Variance for beta distribution (Wikipedia:</w:t>
+        <w:t xml:space="preserve">Equation 1:  </w:t>
+      </w:r>
+      <w:r>
+        <w:t>Variance for beta distribution (Wikipedia:</w:t>
       </w:r>
       <w:r>
         <w:t xml:space="preserve">  </w:t>
       </w:r>
-      <w:hyperlink r:id="rId14" w:anchor="Variance" w:history="1">
+      <w:hyperlink r:id="rId17" w:anchor="Variance" w:history="1">
         <w:r>
           <w:rPr>
             <w:rStyle w:val="Hyperlink"/>
@@ -1050,7 +1276,7 @@
                     <pic:cNvPicPr/>
                   </pic:nvPicPr>
                   <pic:blipFill>
-                    <a:blip r:embed="rId15"/>
+                    <a:blip r:embed="rId18"/>
                     <a:stretch>
                       <a:fillRect/>
                     </a:stretch>
@@ -1072,24 +1298,17 @@
       </w:r>
     </w:p>
     <w:p>
-      <w:pPr>
-        <w:rPr>
-          <w:b/>
-          <w:bCs/>
-        </w:rPr>
-      </w:pPr>
-      <w:r>
-        <w:rPr>
-          <w:b/>
-          <w:bCs/>
-        </w:rPr>
-        <w:t>Figure 4: Plot of variances using equation 1, where alpha = beta</w:t>
-      </w:r>
-      <w:r>
-        <w:rPr>
-          <w:b/>
-          <w:bCs/>
-        </w:rPr>
+      <w:r>
+        <w:rPr>
+          <w:b/>
+          <w:bCs/>
+        </w:rPr>
+        <w:t xml:space="preserve">Figure 4: </w:t>
+      </w:r>
+      <w:r>
+        <w:t>Plot of variances using equation 1, where alpha = beta</w:t>
+      </w:r>
+      <w:r>
         <w:t>.</w:t>
       </w:r>
     </w:p>
@@ -1201,7 +1420,7 @@
     <w:p/>
     <w:p/>
     <w:sectPr>
-      <w:headerReference w:type="default" r:id="rId16"/>
+      <w:headerReference w:type="default" r:id="rId19"/>
       <w:pgSz w:w="12240" w:h="15840"/>
       <w:pgMar w:top="1440" w:right="1440" w:bottom="1440" w:left="1440" w:header="720" w:footer="720" w:gutter="0"/>
       <w:cols w:space="720"/>

</xml_diff>